<commit_message>
Analyse validité registres text OK
</commit_message>
<xml_diff>
--- a/offset_instruc_git.docx
+++ b/offset_instruc_git.docx
@@ -19,7 +19,28 @@
       </w:pPr>
       <w:r>
         <w:rPr/>
-        <w:t>.text : toujours 4 octets, donc simple.  Adresse de l’instruction.</w:t>
+        <w:t xml:space="preserve">.text : toujours 4 octets, donc simple.  Adresse de l’instruction.    </w:t>
+      </w:r>
+      <w:r>
+        <w:rPr>
+          <w:b/>
+          <w:bCs/>
+          <w:color w:val="FF3333"/>
+        </w:rPr>
+        <w:t xml:space="preserve"> </w:t>
+      </w:r>
+      <w:bookmarkStart w:id="0" w:name="__DdeLink__43_330553550"/>
+      <w:r>
+        <w:rPr>
+          <w:b/>
+          <w:bCs/>
+          <w:color w:val="FF3333"/>
+        </w:rPr>
+        <w:t xml:space="preserve">OK </w:t>
+      </w:r>
+      <w:bookmarkEnd w:id="0"/>
+      <w:r>
+        <w:rPr/>
         <w:br/>
         <w:t>1ere instruction =&gt; adresse 0.</w:t>
       </w:r>
@@ -41,7 +62,18 @@
       </w:pPr>
       <w:r>
         <w:rPr/>
-        <w:t>.space 12 =&gt; prend 12 octets (transformer les hexas) strtol</w:t>
+        <w:t xml:space="preserve">.space 12 =&gt; prend 12 octets (transformer les hexas) strtol  </w:t>
+      </w:r>
+      <w:r>
+        <w:rPr>
+          <w:b/>
+          <w:bCs/>
+          <w:color w:val="FF3333"/>
+        </w:rPr>
+        <w:t>OK (tester taille)</w:t>
+      </w:r>
+      <w:r>
+        <w:rPr/>
         <w:br/>
         <w:t>.byte 1 octet pour chaque opérande =&gt; vérifier que la taille soit codé sur un octet (0x00 et OxFF et 0 et 255)</w:t>
         <w:br/>
@@ -89,8 +121,8 @@
         <w:rPr/>
         <w:t>.word 4 =&gt; avant d’arr</w:t>
       </w:r>
-      <w:bookmarkStart w:id="0" w:name="_GoBack"/>
-      <w:bookmarkEnd w:id="0"/>
+      <w:bookmarkStart w:id="1" w:name="_GoBack"/>
+      <w:bookmarkEnd w:id="1"/>
       <w:r>
         <w:rPr/>
         <w:t xml:space="preserve">iver là on est a offset =1 </w:t>
@@ -182,8 +214,8 @@
         <w:pStyle w:val="Normal"/>
         <w:rPr/>
       </w:pPr>
-      <w:bookmarkStart w:id="1" w:name="__DdeLink__48_1093466063"/>
-      <w:bookmarkEnd w:id="1"/>
+      <w:bookmarkStart w:id="2" w:name="__DdeLink__48_1093466063"/>
+      <w:bookmarkEnd w:id="2"/>
       <w:r>
         <w:rPr/>
         <w:t>git push -u origin master  (master est le choix de la branche)</w:t>
@@ -230,6 +262,16 @@
       <w:r>
         <w:rPr/>
         <w:t>- importer sur Github : git push -u origin master  (master est le choix de la branche)</w:t>
+      </w:r>
+    </w:p>
+    <w:p>
+      <w:pPr>
+        <w:pStyle w:val="Normal"/>
+        <w:spacing w:before="0" w:after="160"/>
+        <w:rPr/>
+      </w:pPr>
+      <w:r>
+        <w:rPr/>
       </w:r>
     </w:p>
     <w:sectPr>
@@ -251,7 +293,6 @@
     <w:rPrDefault>
       <w:rPr>
         <w:rFonts w:ascii="Calibri" w:hAnsi="Calibri" w:eastAsia="Calibri" w:cs="" w:asciiTheme="minorHAnsi" w:cstheme="minorBidi" w:eastAsiaTheme="minorHAnsi" w:hAnsiTheme="minorHAnsi"/>
-        <w:sz w:val="22"/>
         <w:szCs w:val="22"/>
         <w:lang w:val="fr-FR" w:eastAsia="en-US" w:bidi="ar-SA"/>
       </w:rPr>
@@ -648,7 +689,7 @@
     </w:pPr>
     <w:rPr>
       <w:rFonts w:ascii="Calibri" w:hAnsi="Calibri" w:eastAsia="Calibri" w:cs="" w:asciiTheme="minorHAnsi" w:cstheme="minorBidi" w:eastAsiaTheme="minorHAnsi" w:hAnsiTheme="minorHAnsi"/>
-      <w:color w:val="auto"/>
+      <w:color w:val="00000A"/>
       <w:sz w:val="22"/>
       <w:szCs w:val="22"/>
       <w:lang w:val="fr-FR" w:eastAsia="en-US" w:bidi="ar-SA"/>

</xml_diff>